<commit_message>
modelo relacional completo v1
</commit_message>
<xml_diff>
--- a/proyecto de bases 1.docx
+++ b/proyecto de bases 1.docx
@@ -4,44 +4,44 @@
   <w:body>
     <w:p>
       <w:pPr>
-        <w:pStyle w:val="Ttulo"/>
+        <w:pStyle w:val="Title"/>
         <w:jc w:val="center"/>
       </w:pPr>
     </w:p>
     <w:p>
       <w:pPr>
-        <w:pStyle w:val="Ttulo"/>
+        <w:pStyle w:val="Title"/>
         <w:jc w:val="center"/>
       </w:pPr>
     </w:p>
     <w:p>
       <w:pPr>
-        <w:pStyle w:val="Ttulo"/>
+        <w:pStyle w:val="Title"/>
         <w:jc w:val="center"/>
       </w:pPr>
     </w:p>
     <w:p>
       <w:pPr>
-        <w:pStyle w:val="Ttulo"/>
+        <w:pStyle w:val="Title"/>
         <w:jc w:val="center"/>
       </w:pPr>
     </w:p>
     <w:p>
       <w:pPr>
-        <w:pStyle w:val="Ttulo"/>
+        <w:pStyle w:val="Title"/>
         <w:jc w:val="center"/>
       </w:pPr>
     </w:p>
     <w:p>
       <w:pPr>
-        <w:pStyle w:val="Ttulo"/>
+        <w:pStyle w:val="Title"/>
         <w:jc w:val="center"/>
       </w:pPr>
       <w:r>
         <w:rPr>
           <w:rFonts w:asciiTheme="minorHAnsi" w:hAnsiTheme="minorHAnsi" w:cstheme="minorHAnsi"/>
           <w:noProof/>
-          <w:lang w:val="es-ES" w:eastAsia="es-ES"/>
+          <w:lang w:val="en-US"/>
         </w:rPr>
         <w:drawing>
           <wp:anchor distT="0" distB="0" distL="0" distR="0" simplePos="0" relativeHeight="251619328" behindDoc="1" locked="0" layoutInCell="1" allowOverlap="1" wp14:anchorId="0678EDB1" wp14:editId="684348E2">
@@ -92,7 +92,7 @@
       <w:r>
         <w:rPr>
           <w:noProof/>
-          <w:lang w:val="es-ES" w:eastAsia="es-ES"/>
+          <w:lang w:val="en-US"/>
         </w:rPr>
         <w:drawing>
           <wp:inline distT="0" distB="0" distL="0" distR="0" wp14:anchorId="784FFF08" wp14:editId="2FF7DC8E">
@@ -146,7 +146,7 @@
     </w:p>
     <w:p>
       <w:pPr>
-        <w:pStyle w:val="Ttulo"/>
+        <w:pStyle w:val="Title"/>
         <w:tabs>
           <w:tab w:val="left" w:pos="4176"/>
         </w:tabs>
@@ -157,7 +157,7 @@
     </w:p>
     <w:p>
       <w:pPr>
-        <w:pStyle w:val="Ttulo"/>
+        <w:pStyle w:val="Title"/>
         <w:jc w:val="center"/>
         <w:rPr>
           <w:rFonts w:ascii="Times New Roman" w:eastAsia="MS Mincho" w:hAnsi="Times New Roman" w:cs="Times New Roman"/>
@@ -192,7 +192,7 @@
     </w:p>
     <w:p>
       <w:pPr>
-        <w:pStyle w:val="Ttulo"/>
+        <w:pStyle w:val="Title"/>
         <w:jc w:val="center"/>
         <w:rPr>
           <w:sz w:val="32"/>
@@ -245,7 +245,7 @@
     </w:p>
     <w:tbl>
       <w:tblPr>
-        <w:tblStyle w:val="Tablaconcuadrcula"/>
+        <w:tblStyle w:val="TableGrid"/>
         <w:tblW w:w="0" w:type="auto"/>
         <w:tblBorders>
           <w:top w:val="none" w:sz="0" w:space="0" w:color="auto"/>
@@ -399,20 +399,28 @@
       <w:sdtContent>
         <w:p>
           <w:pPr>
-            <w:pStyle w:val="Ttulo1"/>
+            <w:pStyle w:val="Heading1"/>
+            <w:rPr>
+              <w:rFonts w:ascii="Arial" w:hAnsi="Arial" w:cs="Arial"/>
+            </w:rPr>
           </w:pPr>
           <w:r>
+            <w:rPr>
+              <w:rFonts w:ascii="Arial" w:hAnsi="Arial" w:cs="Arial"/>
+              <w:color w:val="4472C4" w:themeColor="accent1"/>
+            </w:rPr>
             <w:t>Contenido</w:t>
           </w:r>
           <w:bookmarkEnd w:id="0"/>
         </w:p>
         <w:p>
           <w:pPr>
-            <w:pStyle w:val="TDC1"/>
+            <w:pStyle w:val="TOC1"/>
             <w:rPr>
               <w:rFonts w:asciiTheme="minorHAnsi" w:eastAsiaTheme="minorEastAsia" w:hAnsiTheme="minorHAnsi" w:cstheme="minorBidi"/>
-              <w:color w:val="auto"/>
-              <w:szCs w:val="22"/>
+              <w:color w:val="000000" w:themeColor="text1"/>
+              <w:sz w:val="24"/>
+              <w:szCs w:val="24"/>
               <w:lang w:eastAsia="es-HN"/>
             </w:rPr>
           </w:pPr>
@@ -428,19 +436,28 @@
           <w:hyperlink w:anchor="_Toc528407876" w:history="1">
             <w:r>
               <w:rPr>
-                <w:rStyle w:val="Hipervnculo"/>
+                <w:rStyle w:val="Hyperlink"/>
+                <w:color w:val="000000" w:themeColor="text1"/>
+                <w:sz w:val="24"/>
+                <w:szCs w:val="24"/>
               </w:rPr>
               <w:t>Introduccion</w:t>
             </w:r>
             <w:r>
               <w:rPr>
                 <w:webHidden/>
+                <w:color w:val="000000" w:themeColor="text1"/>
+                <w:sz w:val="24"/>
+                <w:szCs w:val="24"/>
               </w:rPr>
               <w:tab/>
             </w:r>
             <w:r>
               <w:rPr>
                 <w:webHidden/>
+                <w:color w:val="000000" w:themeColor="text1"/>
+                <w:sz w:val="24"/>
+                <w:szCs w:val="24"/>
               </w:rPr>
               <w:t>3</w:t>
             </w:r>
@@ -448,24 +465,38 @@
         </w:p>
         <w:p>
           <w:pPr>
-            <w:pStyle w:val="TDC1"/>
+            <w:pStyle w:val="TOC1"/>
+            <w:rPr>
+              <w:color w:val="000000" w:themeColor="text1"/>
+              <w:sz w:val="24"/>
+              <w:szCs w:val="24"/>
+            </w:rPr>
           </w:pPr>
           <w:hyperlink w:anchor="_Toc528407877" w:history="1">
             <w:r>
               <w:rPr>
-                <w:rStyle w:val="Hipervnculo"/>
+                <w:rStyle w:val="Hyperlink"/>
+                <w:color w:val="000000" w:themeColor="text1"/>
+                <w:sz w:val="24"/>
+                <w:szCs w:val="24"/>
               </w:rPr>
               <w:t>Descripcion detallada del proyecto (Spotify)</w:t>
             </w:r>
             <w:r>
               <w:rPr>
                 <w:webHidden/>
+                <w:color w:val="000000" w:themeColor="text1"/>
+                <w:sz w:val="24"/>
+                <w:szCs w:val="24"/>
               </w:rPr>
               <w:tab/>
             </w:r>
             <w:r>
               <w:rPr>
                 <w:webHidden/>
+                <w:color w:val="000000" w:themeColor="text1"/>
+                <w:sz w:val="24"/>
+                <w:szCs w:val="24"/>
               </w:rPr>
               <w:t>4</w:t>
             </w:r>
@@ -473,101 +504,191 @@
         </w:p>
         <w:p>
           <w:pPr>
-            <w:pStyle w:val="TDC1"/>
+            <w:pStyle w:val="TOC1"/>
+            <w:rPr>
+              <w:color w:val="000000" w:themeColor="text1"/>
+              <w:sz w:val="24"/>
+              <w:szCs w:val="24"/>
+            </w:rPr>
           </w:pPr>
           <w:hyperlink w:anchor="_Toc528407877" w:history="1">
             <w:r>
               <w:rPr>
-                <w:rStyle w:val="Hipervnculo"/>
+                <w:rStyle w:val="Hyperlink"/>
+                <w:color w:val="000000" w:themeColor="text1"/>
+                <w:sz w:val="24"/>
+                <w:szCs w:val="24"/>
               </w:rPr>
               <w:t>Descripcion detallada de modulos o formularios</w:t>
             </w:r>
             <w:r>
               <w:rPr>
                 <w:webHidden/>
+                <w:color w:val="000000" w:themeColor="text1"/>
+                <w:sz w:val="24"/>
+                <w:szCs w:val="24"/>
               </w:rPr>
               <w:tab/>
-              <w:t>4</w:t>
+            </w:r>
+            <w:r>
+              <w:rPr>
+                <w:webHidden/>
+                <w:color w:val="000000" w:themeColor="text1"/>
+                <w:sz w:val="24"/>
+                <w:szCs w:val="24"/>
+              </w:rPr>
+              <w:t>6</w:t>
             </w:r>
           </w:hyperlink>
         </w:p>
         <w:p>
           <w:pPr>
-            <w:pStyle w:val="TDC1"/>
+            <w:pStyle w:val="TOC1"/>
+            <w:rPr>
+              <w:color w:val="000000" w:themeColor="text1"/>
+              <w:sz w:val="24"/>
+              <w:szCs w:val="24"/>
+            </w:rPr>
           </w:pPr>
           <w:hyperlink w:anchor="_Toc528407877" w:history="1">
             <w:r>
               <w:rPr>
-                <w:rStyle w:val="Hipervnculo"/>
+                <w:rStyle w:val="Hyperlink"/>
+                <w:color w:val="000000" w:themeColor="text1"/>
+                <w:sz w:val="24"/>
+                <w:szCs w:val="24"/>
               </w:rPr>
               <w:t>Mockups de los formularios desarrollados</w:t>
             </w:r>
             <w:r>
               <w:rPr>
                 <w:webHidden/>
+                <w:color w:val="000000" w:themeColor="text1"/>
+                <w:sz w:val="24"/>
+                <w:szCs w:val="24"/>
               </w:rPr>
               <w:tab/>
-              <w:t>4</w:t>
+            </w:r>
+            <w:r>
+              <w:rPr>
+                <w:webHidden/>
+                <w:color w:val="000000" w:themeColor="text1"/>
+                <w:sz w:val="24"/>
+                <w:szCs w:val="24"/>
+              </w:rPr>
+              <w:t>7</w:t>
             </w:r>
           </w:hyperlink>
         </w:p>
         <w:p>
           <w:pPr>
-            <w:pStyle w:val="TDC1"/>
+            <w:pStyle w:val="TOC1"/>
+            <w:rPr>
+              <w:color w:val="000000" w:themeColor="text1"/>
+              <w:sz w:val="24"/>
+              <w:szCs w:val="24"/>
+            </w:rPr>
           </w:pPr>
           <w:hyperlink w:anchor="_Toc528407877" w:history="1">
             <w:r>
               <w:rPr>
-                <w:rStyle w:val="Hipervnculo"/>
+                <w:rStyle w:val="Hyperlink"/>
+                <w:color w:val="000000" w:themeColor="text1"/>
+                <w:sz w:val="24"/>
+                <w:szCs w:val="24"/>
               </w:rPr>
               <w:t>Glosario de terminos relacionados a Spotify</w:t>
             </w:r>
             <w:r>
               <w:rPr>
                 <w:webHidden/>
+                <w:color w:val="000000" w:themeColor="text1"/>
+                <w:sz w:val="24"/>
+                <w:szCs w:val="24"/>
               </w:rPr>
               <w:tab/>
-              <w:t>4</w:t>
+            </w:r>
+            <w:r>
+              <w:rPr>
+                <w:webHidden/>
+                <w:color w:val="000000" w:themeColor="text1"/>
+                <w:sz w:val="24"/>
+                <w:szCs w:val="24"/>
+              </w:rPr>
+              <w:t>15</w:t>
             </w:r>
           </w:hyperlink>
         </w:p>
         <w:p>
           <w:pPr>
-            <w:pStyle w:val="TDC1"/>
+            <w:pStyle w:val="TOC1"/>
+            <w:rPr>
+              <w:color w:val="000000" w:themeColor="text1"/>
+              <w:sz w:val="24"/>
+              <w:szCs w:val="24"/>
+            </w:rPr>
           </w:pPr>
           <w:hyperlink w:anchor="_Toc528407877" w:history="1">
             <w:r>
               <w:rPr>
-                <w:rStyle w:val="Hipervnculo"/>
+                <w:rStyle w:val="Hyperlink"/>
+                <w:color w:val="000000" w:themeColor="text1"/>
+                <w:sz w:val="24"/>
+                <w:szCs w:val="24"/>
               </w:rPr>
               <w:t>Distribucion de tareas de integrantes en trello</w:t>
             </w:r>
             <w:r>
               <w:rPr>
                 <w:webHidden/>
+                <w:color w:val="000000" w:themeColor="text1"/>
+                <w:sz w:val="24"/>
+                <w:szCs w:val="24"/>
               </w:rPr>
               <w:tab/>
-              <w:t>4</w:t>
+            </w:r>
+            <w:r>
+              <w:rPr>
+                <w:webHidden/>
+                <w:color w:val="000000" w:themeColor="text1"/>
+                <w:sz w:val="24"/>
+                <w:szCs w:val="24"/>
+              </w:rPr>
+              <w:t>17</w:t>
             </w:r>
           </w:hyperlink>
         </w:p>
         <w:p>
           <w:pPr>
-            <w:pStyle w:val="TDC1"/>
+            <w:pStyle w:val="TOC1"/>
           </w:pPr>
           <w:hyperlink w:anchor="_Toc528407877" w:history="1">
             <w:r>
               <w:rPr>
-                <w:rStyle w:val="Hipervnculo"/>
+                <w:rStyle w:val="Hyperlink"/>
+                <w:color w:val="000000" w:themeColor="text1"/>
+                <w:sz w:val="24"/>
+                <w:szCs w:val="24"/>
               </w:rPr>
               <w:t>Tabla de evaluacion de integrantes del grupo</w:t>
             </w:r>
             <w:r>
               <w:rPr>
                 <w:webHidden/>
+                <w:color w:val="000000" w:themeColor="text1"/>
+                <w:sz w:val="24"/>
+                <w:szCs w:val="24"/>
               </w:rPr>
               <w:tab/>
-              <w:t>4</w:t>
+            </w:r>
+            <w:r>
+              <w:rPr>
+                <w:webHidden/>
+                <w:color w:val="000000" w:themeColor="text1"/>
+                <w:sz w:val="24"/>
+                <w:szCs w:val="24"/>
+              </w:rPr>
+              <w:t>17</w:t>
             </w:r>
           </w:hyperlink>
         </w:p>
@@ -591,14 +712,18 @@
     </w:sdt>
     <w:p>
       <w:pPr>
-        <w:pStyle w:val="Ttulo1"/>
-      </w:pPr>
+        <w:pStyle w:val="Heading1"/>
+        <w:jc w:val="left"/>
+      </w:pPr>
+      <w:bookmarkStart w:id="1" w:name="_GoBack"/>
+      <w:bookmarkEnd w:id="1"/>
       <w:r>
         <w:br w:type="page"/>
       </w:r>
       <w:r>
         <w:rPr>
           <w:rFonts w:ascii="Arial" w:hAnsi="Arial" w:cs="Arial"/>
+          <w:color w:val="4472C4" w:themeColor="accent1"/>
           <w:lang w:val="es-ES"/>
         </w:rPr>
         <w:lastRenderedPageBreak/>
@@ -854,10 +979,11 @@
     </w:p>
     <w:p>
       <w:pPr>
+        <w:jc w:val="left"/>
         <w:rPr>
           <w:rFonts w:cs="Arial"/>
           <w:b/>
-          <w:color w:val="2F5496" w:themeColor="accent1" w:themeShade="BF"/>
+          <w:color w:val="4472C4" w:themeColor="accent1"/>
           <w:sz w:val="32"/>
           <w:szCs w:val="32"/>
         </w:rPr>
@@ -866,7 +992,7 @@
         <w:rPr>
           <w:rFonts w:cs="Arial"/>
           <w:b/>
-          <w:color w:val="2F5496" w:themeColor="accent1" w:themeShade="BF"/>
+          <w:color w:val="4472C4" w:themeColor="accent1"/>
           <w:sz w:val="32"/>
           <w:szCs w:val="32"/>
         </w:rPr>
@@ -876,6 +1002,7 @@
     </w:p>
     <w:p>
       <w:pPr>
+        <w:jc w:val="left"/>
         <w:rPr>
           <w:rFonts w:cs="Arial"/>
           <w:sz w:val="28"/>
@@ -887,7 +1014,7 @@
         <w:rPr>
           <w:rFonts w:cs="Arial"/>
           <w:b/>
-          <w:color w:val="2F5496" w:themeColor="accent1" w:themeShade="BF"/>
+          <w:color w:val="4472C4" w:themeColor="accent1"/>
           <w:sz w:val="32"/>
           <w:szCs w:val="32"/>
           <w:lang w:val="es-ES"/>
@@ -2100,12 +2227,13 @@
     </w:p>
     <w:p>
       <w:pPr>
-        <w:jc w:val="center"/>
+        <w:jc w:val="left"/>
         <w:rPr>
           <w:rFonts w:cs="Arial"/>
           <w:b/>
           <w:color w:val="4472C4" w:themeColor="accent1"/>
-          <w:sz w:val="36"/>
+          <w:sz w:val="32"/>
+          <w:szCs w:val="32"/>
           <w14:shadow w14:blurRad="38100" w14:dist="25400" w14:dir="5400000" w14:sx="100000" w14:sy="100000" w14:kx="0" w14:ky="0" w14:algn="ctr">
             <w14:srgbClr w14:val="6E747A">
               <w14:alpha w14:val="57000"/>
@@ -2123,7 +2251,8 @@
           <w:rFonts w:cs="Arial"/>
           <w:b/>
           <w:color w:val="4472C4" w:themeColor="accent1"/>
-          <w:sz w:val="36"/>
+          <w:sz w:val="32"/>
+          <w:szCs w:val="32"/>
           <w14:shadow w14:blurRad="38100" w14:dist="25400" w14:dir="5400000" w14:sx="100000" w14:sy="100000" w14:kx="0" w14:ky="0" w14:algn="ctr">
             <w14:srgbClr w14:val="6E747A">
               <w14:alpha w14:val="57000"/>
@@ -2136,7 +2265,47 @@
           </w14:textOutline>
         </w:rPr>
         <w:lastRenderedPageBreak/>
-        <w:t>Descripción de los formularios</w:t>
+        <w:t>Descripción</w:t>
+      </w:r>
+      <w:r>
+        <w:rPr>
+          <w:rFonts w:cs="Arial"/>
+          <w:b/>
+          <w:color w:val="4472C4" w:themeColor="accent1"/>
+          <w:sz w:val="32"/>
+          <w:szCs w:val="32"/>
+          <w14:shadow w14:blurRad="38100" w14:dist="25400" w14:dir="5400000" w14:sx="100000" w14:sy="100000" w14:kx="0" w14:ky="0" w14:algn="ctr">
+            <w14:srgbClr w14:val="6E747A">
+              <w14:alpha w14:val="57000"/>
+            </w14:srgbClr>
+          </w14:shadow>
+          <w14:textOutline w14:w="0" w14:cap="flat" w14:cmpd="sng" w14:algn="ctr">
+            <w14:noFill/>
+            <w14:prstDash w14:val="solid"/>
+            <w14:round/>
+          </w14:textOutline>
+        </w:rPr>
+        <w:t xml:space="preserve"> detallada</w:t>
+      </w:r>
+      <w:r>
+        <w:rPr>
+          <w:rFonts w:cs="Arial"/>
+          <w:b/>
+          <w:color w:val="4472C4" w:themeColor="accent1"/>
+          <w:sz w:val="32"/>
+          <w:szCs w:val="32"/>
+          <w14:shadow w14:blurRad="38100" w14:dist="25400" w14:dir="5400000" w14:sx="100000" w14:sy="100000" w14:kx="0" w14:ky="0" w14:algn="ctr">
+            <w14:srgbClr w14:val="6E747A">
+              <w14:alpha w14:val="57000"/>
+            </w14:srgbClr>
+          </w14:shadow>
+          <w14:textOutline w14:w="0" w14:cap="flat" w14:cmpd="sng" w14:algn="ctr">
+            <w14:noFill/>
+            <w14:prstDash w14:val="solid"/>
+            <w14:round/>
+          </w14:textOutline>
+        </w:rPr>
+        <w:t xml:space="preserve"> de los formularios</w:t>
       </w:r>
     </w:p>
     <w:p>
@@ -2146,13 +2315,12 @@
           <w:rFonts w:cs="Arial"/>
           <w:b/>
           <w:sz w:val="36"/>
-          <w:lang w:val="en-US"/>
-        </w:rPr>
-      </w:pPr>
-    </w:p>
-    <w:p>
-      <w:pPr>
-        <w:pStyle w:val="Prrafodelista"/>
+        </w:rPr>
+      </w:pPr>
+    </w:p>
+    <w:p>
+      <w:pPr>
+        <w:pStyle w:val="ListParagraph"/>
         <w:numPr>
           <w:ilvl w:val="0"/>
           <w:numId w:val="15"/>
@@ -2171,7 +2339,21 @@
           <w:sz w:val="24"/>
           <w:szCs w:val="24"/>
         </w:rPr>
-        <w:t>Formulario inicio: será la ventana principal del sitio web Sputify</w:t>
+        <w:t>Formulario inicio: será la ven</w:t>
+      </w:r>
+      <w:r>
+        <w:rPr>
+          <w:sz w:val="24"/>
+          <w:szCs w:val="24"/>
+        </w:rPr>
+        <w:t>tana principal del sitio web Spo</w:t>
+      </w:r>
+      <w:r>
+        <w:rPr>
+          <w:sz w:val="24"/>
+          <w:szCs w:val="24"/>
+        </w:rPr>
+        <w:t>tify</w:t>
       </w:r>
       <w:r>
         <w:rPr>
@@ -2184,7 +2366,7 @@
     </w:p>
     <w:p>
       <w:pPr>
-        <w:pStyle w:val="Prrafodelista"/>
+        <w:pStyle w:val="ListParagraph"/>
         <w:spacing w:after="160" w:line="259" w:lineRule="auto"/>
         <w:jc w:val="both"/>
         <w:rPr>
@@ -2197,7 +2379,7 @@
     </w:p>
     <w:p>
       <w:pPr>
-        <w:pStyle w:val="Prrafodelista"/>
+        <w:pStyle w:val="ListParagraph"/>
         <w:numPr>
           <w:ilvl w:val="0"/>
           <w:numId w:val="15"/>
@@ -2217,12 +2399,28 @@
           <w:szCs w:val="24"/>
           <w:lang w:val="es-ES"/>
         </w:rPr>
-        <w:t>Formulario iniciar sesión: una vez registrado un usuario esta será la ventana donde podrá loguearse con su cuenta para acceder al sitio web Sputify.</w:t>
-      </w:r>
-    </w:p>
-    <w:p>
-      <w:pPr>
-        <w:pStyle w:val="Prrafodelista"/>
+        <w:t>Formulario iniciar sesión: una vez registrado un usuario esta será la ventana donde podrá loguearse con su cuen</w:t>
+      </w:r>
+      <w:r>
+        <w:rPr>
+          <w:sz w:val="24"/>
+          <w:szCs w:val="24"/>
+          <w:lang w:val="es-ES"/>
+        </w:rPr>
+        <w:t>ta para acceder al sitio web Spo</w:t>
+      </w:r>
+      <w:r>
+        <w:rPr>
+          <w:sz w:val="24"/>
+          <w:szCs w:val="24"/>
+          <w:lang w:val="es-ES"/>
+        </w:rPr>
+        <w:t>tify.</w:t>
+      </w:r>
+    </w:p>
+    <w:p>
+      <w:pPr>
+        <w:pStyle w:val="ListParagraph"/>
         <w:rPr>
           <w:sz w:val="24"/>
           <w:szCs w:val="24"/>
@@ -2233,7 +2431,7 @@
     </w:p>
     <w:p>
       <w:pPr>
-        <w:pStyle w:val="Prrafodelista"/>
+        <w:pStyle w:val="ListParagraph"/>
         <w:numPr>
           <w:ilvl w:val="0"/>
           <w:numId w:val="15"/>
@@ -2258,7 +2456,7 @@
     </w:p>
     <w:p>
       <w:pPr>
-        <w:pStyle w:val="Prrafodelista"/>
+        <w:pStyle w:val="ListParagraph"/>
         <w:rPr>
           <w:sz w:val="24"/>
           <w:szCs w:val="24"/>
@@ -2269,7 +2467,7 @@
     </w:p>
     <w:p>
       <w:pPr>
-        <w:pStyle w:val="Prrafodelista"/>
+        <w:pStyle w:val="ListParagraph"/>
         <w:spacing w:after="160" w:line="259" w:lineRule="auto"/>
         <w:jc w:val="both"/>
         <w:rPr>
@@ -2282,7 +2480,7 @@
     </w:p>
     <w:p>
       <w:pPr>
-        <w:pStyle w:val="Prrafodelista"/>
+        <w:pStyle w:val="ListParagraph"/>
         <w:numPr>
           <w:ilvl w:val="0"/>
           <w:numId w:val="15"/>
@@ -2307,7 +2505,7 @@
     </w:p>
     <w:p>
       <w:pPr>
-        <w:pStyle w:val="Prrafodelista"/>
+        <w:pStyle w:val="ListParagraph"/>
         <w:spacing w:after="160" w:line="259" w:lineRule="auto"/>
         <w:jc w:val="both"/>
         <w:rPr>
@@ -2320,7 +2518,7 @@
     </w:p>
     <w:p>
       <w:pPr>
-        <w:pStyle w:val="Prrafodelista"/>
+        <w:pStyle w:val="ListParagraph"/>
         <w:numPr>
           <w:ilvl w:val="0"/>
           <w:numId w:val="15"/>
@@ -2340,12 +2538,28 @@
           <w:szCs w:val="24"/>
           <w:lang w:val="es-ES"/>
         </w:rPr>
-        <w:t>Formulario registrarse: ventana en la cual un usuario ingresara sus datos para crear una cuenta en el sitio web Sputify.</w:t>
-      </w:r>
-    </w:p>
-    <w:p>
-      <w:pPr>
-        <w:pStyle w:val="Prrafodelista"/>
+        <w:t>Formulario registrarse: ventana en la cual un usuario ingresara sus datos para crea</w:t>
+      </w:r>
+      <w:r>
+        <w:rPr>
+          <w:sz w:val="24"/>
+          <w:szCs w:val="24"/>
+          <w:lang w:val="es-ES"/>
+        </w:rPr>
+        <w:t>r una cuenta en el sitio web Spo</w:t>
+      </w:r>
+      <w:r>
+        <w:rPr>
+          <w:sz w:val="24"/>
+          <w:szCs w:val="24"/>
+          <w:lang w:val="es-ES"/>
+        </w:rPr>
+        <w:t>tify.</w:t>
+      </w:r>
+    </w:p>
+    <w:p>
+      <w:pPr>
+        <w:pStyle w:val="ListParagraph"/>
         <w:rPr>
           <w:sz w:val="24"/>
           <w:szCs w:val="24"/>
@@ -2356,7 +2570,7 @@
     </w:p>
     <w:p>
       <w:pPr>
-        <w:pStyle w:val="Prrafodelista"/>
+        <w:pStyle w:val="ListParagraph"/>
         <w:numPr>
           <w:ilvl w:val="0"/>
           <w:numId w:val="15"/>
@@ -2381,7 +2595,7 @@
     </w:p>
     <w:p>
       <w:pPr>
-        <w:pStyle w:val="Prrafodelista"/>
+        <w:pStyle w:val="ListParagraph"/>
         <w:rPr>
           <w:sz w:val="24"/>
           <w:szCs w:val="24"/>
@@ -2392,7 +2606,7 @@
     </w:p>
     <w:p>
       <w:pPr>
-        <w:pStyle w:val="Prrafodelista"/>
+        <w:pStyle w:val="ListParagraph"/>
         <w:numPr>
           <w:ilvl w:val="0"/>
           <w:numId w:val="15"/>
@@ -2417,7 +2631,7 @@
     </w:p>
     <w:p>
       <w:pPr>
-        <w:pStyle w:val="Prrafodelista"/>
+        <w:pStyle w:val="ListParagraph"/>
         <w:rPr>
           <w:sz w:val="24"/>
           <w:szCs w:val="24"/>
@@ -2428,7 +2642,7 @@
     </w:p>
     <w:p>
       <w:pPr>
-        <w:pStyle w:val="Prrafodelista"/>
+        <w:pStyle w:val="ListParagraph"/>
         <w:numPr>
           <w:ilvl w:val="0"/>
           <w:numId w:val="15"/>
@@ -2453,7 +2667,7 @@
     </w:p>
     <w:p>
       <w:pPr>
-        <w:pStyle w:val="Prrafodelista"/>
+        <w:pStyle w:val="ListParagraph"/>
         <w:rPr>
           <w:sz w:val="24"/>
           <w:szCs w:val="24"/>
@@ -2464,7 +2678,7 @@
     </w:p>
     <w:p>
       <w:pPr>
-        <w:pStyle w:val="Prrafodelista"/>
+        <w:pStyle w:val="ListParagraph"/>
         <w:numPr>
           <w:ilvl w:val="0"/>
           <w:numId w:val="15"/>
@@ -2489,7 +2703,7 @@
     </w:p>
     <w:p>
       <w:pPr>
-        <w:pStyle w:val="Prrafodelista"/>
+        <w:pStyle w:val="ListParagraph"/>
         <w:rPr>
           <w:sz w:val="24"/>
           <w:szCs w:val="24"/>
@@ -2500,7 +2714,7 @@
     </w:p>
     <w:p>
       <w:pPr>
-        <w:pStyle w:val="Prrafodelista"/>
+        <w:pStyle w:val="ListParagraph"/>
         <w:numPr>
           <w:ilvl w:val="0"/>
           <w:numId w:val="15"/>
@@ -2525,7 +2739,7 @@
     </w:p>
     <w:p>
       <w:pPr>
-        <w:pStyle w:val="Prrafodelista"/>
+        <w:pStyle w:val="ListParagraph"/>
         <w:rPr>
           <w:sz w:val="24"/>
           <w:szCs w:val="24"/>
@@ -2536,7 +2750,7 @@
     </w:p>
     <w:p>
       <w:pPr>
-        <w:pStyle w:val="Prrafodelista"/>
+        <w:pStyle w:val="ListParagraph"/>
         <w:numPr>
           <w:ilvl w:val="0"/>
           <w:numId w:val="15"/>
@@ -2576,7 +2790,56 @@
     <w:p>
       <w:pPr>
         <w:spacing w:line="360" w:lineRule="auto"/>
-        <w:jc w:val="center"/>
+        <w:jc w:val="left"/>
+        <w:rPr>
+          <w:rFonts w:cs="Arial"/>
+          <w:b/>
+          <w:color w:val="4472C4" w:themeColor="accent1"/>
+          <w:sz w:val="32"/>
+          <w:szCs w:val="32"/>
+          <w:shd w:val="clear" w:color="auto" w:fill="FFFFFF"/>
+        </w:rPr>
+      </w:pPr>
+      <w:proofErr w:type="spellStart"/>
+      <w:r>
+        <w:rPr>
+          <w:rFonts w:cs="Arial"/>
+          <w:b/>
+          <w:color w:val="4472C4" w:themeColor="accent1"/>
+          <w:sz w:val="32"/>
+          <w:szCs w:val="32"/>
+          <w:shd w:val="clear" w:color="auto" w:fill="FFFFFF"/>
+        </w:rPr>
+        <w:lastRenderedPageBreak/>
+        <w:t>Mockups</w:t>
+      </w:r>
+      <w:proofErr w:type="spellEnd"/>
+      <w:r>
+        <w:rPr>
+          <w:rFonts w:cs="Arial"/>
+          <w:b/>
+          <w:color w:val="4472C4" w:themeColor="accent1"/>
+          <w:sz w:val="32"/>
+          <w:szCs w:val="32"/>
+          <w:shd w:val="clear" w:color="auto" w:fill="FFFFFF"/>
+        </w:rPr>
+        <w:t xml:space="preserve"> de Spo</w:t>
+      </w:r>
+      <w:r>
+        <w:rPr>
+          <w:rFonts w:cs="Arial"/>
+          <w:b/>
+          <w:color w:val="4472C4" w:themeColor="accent1"/>
+          <w:sz w:val="32"/>
+          <w:szCs w:val="32"/>
+          <w:shd w:val="clear" w:color="auto" w:fill="FFFFFF"/>
+        </w:rPr>
+        <w:t>tify</w:t>
+      </w:r>
+    </w:p>
+    <w:p>
+      <w:pPr>
+        <w:spacing w:line="360" w:lineRule="auto"/>
         <w:rPr>
           <w:rFonts w:cs="Arial"/>
           <w:b/>
@@ -2586,59 +2849,10 @@
           <w:shd w:val="clear" w:color="auto" w:fill="FFFFFF"/>
         </w:rPr>
       </w:pPr>
-      <w:r>
-        <w:rPr>
-          <w:rFonts w:cs="Arial"/>
-          <w:b/>
-          <w:color w:val="2F5496" w:themeColor="accent1" w:themeShade="BF"/>
-          <w:sz w:val="32"/>
-          <w:szCs w:val="32"/>
-          <w:shd w:val="clear" w:color="auto" w:fill="FFFFFF"/>
-        </w:rPr>
-        <w:lastRenderedPageBreak/>
-        <w:t xml:space="preserve">Mockups de </w:t>
-      </w:r>
-      <w:proofErr w:type="spellStart"/>
-      <w:r>
-        <w:rPr>
-          <w:rFonts w:cs="Arial"/>
-          <w:b/>
-          <w:color w:val="2F5496" w:themeColor="accent1" w:themeShade="BF"/>
-          <w:sz w:val="32"/>
-          <w:szCs w:val="32"/>
-          <w:shd w:val="clear" w:color="auto" w:fill="FFFFFF"/>
-        </w:rPr>
-        <w:t>Spo</w:t>
-      </w:r>
-      <w:r>
-        <w:rPr>
-          <w:rFonts w:cs="Arial"/>
-          <w:b/>
-          <w:color w:val="2F5496" w:themeColor="accent1" w:themeShade="BF"/>
-          <w:sz w:val="32"/>
-          <w:szCs w:val="32"/>
-          <w:shd w:val="clear" w:color="auto" w:fill="FFFFFF"/>
-        </w:rPr>
-        <w:t>tify</w:t>
-      </w:r>
-      <w:proofErr w:type="spellEnd"/>
-    </w:p>
-    <w:p>
-      <w:pPr>
-        <w:spacing w:line="360" w:lineRule="auto"/>
-        <w:rPr>
-          <w:rFonts w:cs="Arial"/>
-          <w:b/>
-          <w:color w:val="2F5496" w:themeColor="accent1" w:themeShade="BF"/>
-          <w:sz w:val="32"/>
-          <w:szCs w:val="32"/>
-          <w:shd w:val="clear" w:color="auto" w:fill="FFFFFF"/>
-        </w:rPr>
-      </w:pPr>
-    </w:p>
-    <w:p>
-      <w:pPr>
-        <w:pStyle w:val="Prrafodelista"/>
+    </w:p>
+    <w:p>
+      <w:pPr>
+        <w:pStyle w:val="ListParagraph"/>
         <w:numPr>
           <w:ilvl w:val="0"/>
           <w:numId w:val="14"/>
@@ -2661,7 +2875,7 @@
     </w:p>
     <w:p>
       <w:pPr>
-        <w:pStyle w:val="Prrafodelista"/>
+        <w:pStyle w:val="ListParagraph"/>
         <w:spacing w:line="360" w:lineRule="auto"/>
         <w:rPr>
           <w:color w:val="000000" w:themeColor="text1"/>
@@ -2675,7 +2889,7 @@
           <w:color w:val="000000" w:themeColor="text1"/>
           <w:sz w:val="24"/>
           <w:shd w:val="clear" w:color="auto" w:fill="FFFFFF"/>
-          <w:lang w:val="es-ES" w:eastAsia="es-ES"/>
+          <w:lang w:val="en-US"/>
         </w:rPr>
         <w:drawing>
           <wp:inline distT="0" distB="0" distL="0" distR="0" wp14:anchorId="4A581469" wp14:editId="41736A85">
@@ -2729,7 +2943,7 @@
     </w:p>
     <w:p>
       <w:pPr>
-        <w:pStyle w:val="Prrafodelista"/>
+        <w:pStyle w:val="ListParagraph"/>
         <w:spacing w:line="360" w:lineRule="auto"/>
         <w:rPr>
           <w:color w:val="000000" w:themeColor="text1"/>
@@ -2740,7 +2954,7 @@
     </w:p>
     <w:p>
       <w:pPr>
-        <w:pStyle w:val="Prrafodelista"/>
+        <w:pStyle w:val="ListParagraph"/>
         <w:spacing w:line="360" w:lineRule="auto"/>
         <w:rPr>
           <w:color w:val="000000" w:themeColor="text1"/>
@@ -2751,7 +2965,7 @@
     </w:p>
     <w:p>
       <w:pPr>
-        <w:pStyle w:val="Prrafodelista"/>
+        <w:pStyle w:val="ListParagraph"/>
         <w:spacing w:line="360" w:lineRule="auto"/>
         <w:rPr>
           <w:color w:val="000000" w:themeColor="text1"/>
@@ -2762,7 +2976,7 @@
     </w:p>
     <w:p>
       <w:pPr>
-        <w:pStyle w:val="Prrafodelista"/>
+        <w:pStyle w:val="ListParagraph"/>
         <w:spacing w:line="360" w:lineRule="auto"/>
         <w:rPr>
           <w:color w:val="000000" w:themeColor="text1"/>
@@ -2773,7 +2987,7 @@
     </w:p>
     <w:p>
       <w:pPr>
-        <w:pStyle w:val="Prrafodelista"/>
+        <w:pStyle w:val="ListParagraph"/>
         <w:spacing w:line="360" w:lineRule="auto"/>
         <w:rPr>
           <w:color w:val="000000" w:themeColor="text1"/>
@@ -2784,7 +2998,7 @@
     </w:p>
     <w:p>
       <w:pPr>
-        <w:pStyle w:val="Prrafodelista"/>
+        <w:pStyle w:val="ListParagraph"/>
         <w:spacing w:line="360" w:lineRule="auto"/>
         <w:rPr>
           <w:color w:val="000000" w:themeColor="text1"/>
@@ -2795,7 +3009,7 @@
     </w:p>
     <w:p>
       <w:pPr>
-        <w:pStyle w:val="Prrafodelista"/>
+        <w:pStyle w:val="ListParagraph"/>
         <w:spacing w:line="360" w:lineRule="auto"/>
         <w:rPr>
           <w:color w:val="000000" w:themeColor="text1"/>
@@ -2806,7 +3020,7 @@
     </w:p>
     <w:p>
       <w:pPr>
-        <w:pStyle w:val="Prrafodelista"/>
+        <w:pStyle w:val="ListParagraph"/>
         <w:spacing w:line="360" w:lineRule="auto"/>
         <w:rPr>
           <w:color w:val="000000" w:themeColor="text1"/>
@@ -2817,7 +3031,7 @@
     </w:p>
     <w:p>
       <w:pPr>
-        <w:pStyle w:val="Prrafodelista"/>
+        <w:pStyle w:val="ListParagraph"/>
         <w:spacing w:line="360" w:lineRule="auto"/>
         <w:rPr>
           <w:color w:val="000000" w:themeColor="text1"/>
@@ -2839,7 +3053,7 @@
     </w:p>
     <w:p>
       <w:pPr>
-        <w:pStyle w:val="Prrafodelista"/>
+        <w:pStyle w:val="ListParagraph"/>
         <w:numPr>
           <w:ilvl w:val="0"/>
           <w:numId w:val="14"/>
@@ -2870,7 +3084,7 @@
     </w:p>
     <w:p>
       <w:pPr>
-        <w:pStyle w:val="Prrafodelista"/>
+        <w:pStyle w:val="ListParagraph"/>
         <w:spacing w:line="360" w:lineRule="auto"/>
         <w:rPr>
           <w:color w:val="222222"/>
@@ -2884,7 +3098,7 @@
           <w:color w:val="222222"/>
           <w:sz w:val="24"/>
           <w:shd w:val="clear" w:color="auto" w:fill="FFFFFF"/>
-          <w:lang w:val="es-ES" w:eastAsia="es-ES"/>
+          <w:lang w:val="en-US"/>
         </w:rPr>
         <w:drawing>
           <wp:inline distT="0" distB="0" distL="0" distR="0" wp14:anchorId="3A810A8A" wp14:editId="70818FF4">
@@ -2938,7 +3152,7 @@
     </w:p>
     <w:p>
       <w:pPr>
-        <w:pStyle w:val="Prrafodelista"/>
+        <w:pStyle w:val="ListParagraph"/>
         <w:spacing w:line="360" w:lineRule="auto"/>
         <w:rPr>
           <w:color w:val="222222"/>
@@ -2949,7 +3163,7 @@
     </w:p>
     <w:p>
       <w:pPr>
-        <w:pStyle w:val="Prrafodelista"/>
+        <w:pStyle w:val="ListParagraph"/>
         <w:numPr>
           <w:ilvl w:val="0"/>
           <w:numId w:val="14"/>
@@ -2980,7 +3194,7 @@
     </w:p>
     <w:p>
       <w:pPr>
-        <w:pStyle w:val="Prrafodelista"/>
+        <w:pStyle w:val="ListParagraph"/>
         <w:spacing w:line="360" w:lineRule="auto"/>
         <w:rPr>
           <w:color w:val="222222"/>
@@ -2994,7 +3208,7 @@
           <w:color w:val="222222"/>
           <w:sz w:val="24"/>
           <w:shd w:val="clear" w:color="auto" w:fill="FFFFFF"/>
-          <w:lang w:val="es-ES" w:eastAsia="es-ES"/>
+          <w:lang w:val="en-US"/>
         </w:rPr>
         <w:drawing>
           <wp:inline distT="0" distB="0" distL="0" distR="0" wp14:anchorId="2A531B0B" wp14:editId="66FDCACE">
@@ -3048,7 +3262,7 @@
     </w:p>
     <w:p>
       <w:pPr>
-        <w:pStyle w:val="Prrafodelista"/>
+        <w:pStyle w:val="ListParagraph"/>
         <w:spacing w:line="360" w:lineRule="auto"/>
         <w:rPr>
           <w:color w:val="222222"/>
@@ -3059,7 +3273,7 @@
     </w:p>
     <w:p>
       <w:pPr>
-        <w:pStyle w:val="Prrafodelista"/>
+        <w:pStyle w:val="ListParagraph"/>
         <w:spacing w:line="360" w:lineRule="auto"/>
         <w:rPr>
           <w:color w:val="222222"/>
@@ -3070,7 +3284,7 @@
     </w:p>
     <w:p>
       <w:pPr>
-        <w:pStyle w:val="Prrafodelista"/>
+        <w:pStyle w:val="ListParagraph"/>
         <w:spacing w:line="360" w:lineRule="auto"/>
         <w:rPr>
           <w:color w:val="222222"/>
@@ -3081,7 +3295,7 @@
     </w:p>
     <w:p>
       <w:pPr>
-        <w:pStyle w:val="Prrafodelista"/>
+        <w:pStyle w:val="ListParagraph"/>
         <w:numPr>
           <w:ilvl w:val="0"/>
           <w:numId w:val="14"/>
@@ -3104,7 +3318,7 @@
     </w:p>
     <w:p>
       <w:pPr>
-        <w:pStyle w:val="Prrafodelista"/>
+        <w:pStyle w:val="ListParagraph"/>
         <w:spacing w:line="360" w:lineRule="auto"/>
         <w:rPr>
           <w:color w:val="222222"/>
@@ -3118,7 +3332,7 @@
           <w:color w:val="222222"/>
           <w:sz w:val="24"/>
           <w:shd w:val="clear" w:color="auto" w:fill="FFFFFF"/>
-          <w:lang w:val="es-ES" w:eastAsia="es-ES"/>
+          <w:lang w:val="en-US"/>
         </w:rPr>
         <w:drawing>
           <wp:inline distT="0" distB="0" distL="0" distR="0" wp14:anchorId="6BE2AE7E" wp14:editId="5EC8093B">
@@ -3172,7 +3386,7 @@
     </w:p>
     <w:p>
       <w:pPr>
-        <w:pStyle w:val="Prrafodelista"/>
+        <w:pStyle w:val="ListParagraph"/>
         <w:spacing w:line="360" w:lineRule="auto"/>
         <w:rPr>
           <w:color w:val="222222"/>
@@ -3183,7 +3397,7 @@
     </w:p>
     <w:p>
       <w:pPr>
-        <w:pStyle w:val="Prrafodelista"/>
+        <w:pStyle w:val="ListParagraph"/>
         <w:numPr>
           <w:ilvl w:val="0"/>
           <w:numId w:val="14"/>
@@ -3206,7 +3420,7 @@
     </w:p>
     <w:p>
       <w:pPr>
-        <w:pStyle w:val="Prrafodelista"/>
+        <w:pStyle w:val="ListParagraph"/>
         <w:spacing w:line="360" w:lineRule="auto"/>
         <w:rPr>
           <w:color w:val="222222"/>
@@ -3220,7 +3434,7 @@
           <w:color w:val="222222"/>
           <w:sz w:val="24"/>
           <w:shd w:val="clear" w:color="auto" w:fill="FFFFFF"/>
-          <w:lang w:val="es-ES" w:eastAsia="es-ES"/>
+          <w:lang w:val="en-US"/>
         </w:rPr>
         <w:drawing>
           <wp:inline distT="0" distB="0" distL="0" distR="0" wp14:anchorId="6BD2046B" wp14:editId="35A4A3E2">
@@ -3274,7 +3488,7 @@
     </w:p>
     <w:p>
       <w:pPr>
-        <w:pStyle w:val="Prrafodelista"/>
+        <w:pStyle w:val="ListParagraph"/>
         <w:spacing w:line="360" w:lineRule="auto"/>
         <w:rPr>
           <w:color w:val="222222"/>
@@ -3285,7 +3499,7 @@
     </w:p>
     <w:p>
       <w:pPr>
-        <w:pStyle w:val="Prrafodelista"/>
+        <w:pStyle w:val="ListParagraph"/>
         <w:spacing w:line="360" w:lineRule="auto"/>
         <w:rPr>
           <w:color w:val="222222"/>
@@ -3296,7 +3510,7 @@
     </w:p>
     <w:p>
       <w:pPr>
-        <w:pStyle w:val="Prrafodelista"/>
+        <w:pStyle w:val="ListParagraph"/>
         <w:spacing w:line="360" w:lineRule="auto"/>
         <w:rPr>
           <w:color w:val="222222"/>
@@ -3307,7 +3521,7 @@
     </w:p>
     <w:p>
       <w:pPr>
-        <w:pStyle w:val="Prrafodelista"/>
+        <w:pStyle w:val="ListParagraph"/>
         <w:numPr>
           <w:ilvl w:val="0"/>
           <w:numId w:val="14"/>
@@ -3330,7 +3544,7 @@
     </w:p>
     <w:p>
       <w:pPr>
-        <w:pStyle w:val="Prrafodelista"/>
+        <w:pStyle w:val="ListParagraph"/>
         <w:spacing w:line="360" w:lineRule="auto"/>
         <w:rPr>
           <w:color w:val="222222"/>
@@ -3344,7 +3558,7 @@
           <w:color w:val="222222"/>
           <w:sz w:val="24"/>
           <w:shd w:val="clear" w:color="auto" w:fill="FFFFFF"/>
-          <w:lang w:val="es-ES" w:eastAsia="es-ES"/>
+          <w:lang w:val="en-US"/>
         </w:rPr>
         <w:drawing>
           <wp:inline distT="0" distB="0" distL="0" distR="0" wp14:anchorId="19398375" wp14:editId="454B0B8B">
@@ -3398,7 +3612,7 @@
     </w:p>
     <w:p>
       <w:pPr>
-        <w:pStyle w:val="Prrafodelista"/>
+        <w:pStyle w:val="ListParagraph"/>
         <w:spacing w:line="360" w:lineRule="auto"/>
         <w:rPr>
           <w:color w:val="222222"/>
@@ -3409,7 +3623,7 @@
     </w:p>
     <w:p>
       <w:pPr>
-        <w:pStyle w:val="Prrafodelista"/>
+        <w:pStyle w:val="ListParagraph"/>
         <w:numPr>
           <w:ilvl w:val="0"/>
           <w:numId w:val="14"/>
@@ -3432,7 +3646,7 @@
     </w:p>
     <w:p>
       <w:pPr>
-        <w:pStyle w:val="Prrafodelista"/>
+        <w:pStyle w:val="ListParagraph"/>
         <w:spacing w:line="360" w:lineRule="auto"/>
         <w:rPr>
           <w:color w:val="222222"/>
@@ -3446,7 +3660,7 @@
           <w:color w:val="222222"/>
           <w:sz w:val="24"/>
           <w:shd w:val="clear" w:color="auto" w:fill="FFFFFF"/>
-          <w:lang w:val="es-ES" w:eastAsia="es-ES"/>
+          <w:lang w:val="en-US"/>
         </w:rPr>
         <w:drawing>
           <wp:inline distT="0" distB="0" distL="0" distR="0" wp14:anchorId="008247C9" wp14:editId="19BA2AC6">
@@ -3500,7 +3714,7 @@
     </w:p>
     <w:p>
       <w:pPr>
-        <w:pStyle w:val="Prrafodelista"/>
+        <w:pStyle w:val="ListParagraph"/>
         <w:spacing w:line="360" w:lineRule="auto"/>
         <w:rPr>
           <w:color w:val="222222"/>
@@ -3508,12 +3722,10 @@
           <w:shd w:val="clear" w:color="auto" w:fill="FFFFFF"/>
         </w:rPr>
       </w:pPr>
-      <w:bookmarkStart w:id="1" w:name="_GoBack"/>
-      <w:bookmarkEnd w:id="1"/>
-    </w:p>
-    <w:p>
-      <w:pPr>
-        <w:pStyle w:val="Prrafodelista"/>
+    </w:p>
+    <w:p>
+      <w:pPr>
+        <w:pStyle w:val="ListParagraph"/>
         <w:spacing w:line="360" w:lineRule="auto"/>
         <w:rPr>
           <w:color w:val="222222"/>
@@ -3524,7 +3736,7 @@
     </w:p>
     <w:p>
       <w:pPr>
-        <w:pStyle w:val="Prrafodelista"/>
+        <w:pStyle w:val="ListParagraph"/>
         <w:spacing w:line="360" w:lineRule="auto"/>
         <w:rPr>
           <w:color w:val="222222"/>
@@ -3535,7 +3747,7 @@
     </w:p>
     <w:p>
       <w:pPr>
-        <w:pStyle w:val="Prrafodelista"/>
+        <w:pStyle w:val="ListParagraph"/>
         <w:spacing w:line="360" w:lineRule="auto"/>
         <w:rPr>
           <w:color w:val="222222"/>
@@ -3546,7 +3758,7 @@
     </w:p>
     <w:p>
       <w:pPr>
-        <w:pStyle w:val="Prrafodelista"/>
+        <w:pStyle w:val="ListParagraph"/>
         <w:spacing w:line="360" w:lineRule="auto"/>
         <w:rPr>
           <w:color w:val="222222"/>
@@ -3557,7 +3769,7 @@
     </w:p>
     <w:p>
       <w:pPr>
-        <w:pStyle w:val="Prrafodelista"/>
+        <w:pStyle w:val="ListParagraph"/>
         <w:spacing w:line="360" w:lineRule="auto"/>
         <w:rPr>
           <w:color w:val="222222"/>
@@ -3568,7 +3780,7 @@
     </w:p>
     <w:p>
       <w:pPr>
-        <w:pStyle w:val="Prrafodelista"/>
+        <w:pStyle w:val="ListParagraph"/>
         <w:spacing w:line="360" w:lineRule="auto"/>
         <w:rPr>
           <w:color w:val="222222"/>
@@ -3579,7 +3791,7 @@
     </w:p>
     <w:p>
       <w:pPr>
-        <w:pStyle w:val="Prrafodelista"/>
+        <w:pStyle w:val="ListParagraph"/>
         <w:numPr>
           <w:ilvl w:val="0"/>
           <w:numId w:val="14"/>
@@ -3602,7 +3814,7 @@
     </w:p>
     <w:p>
       <w:pPr>
-        <w:pStyle w:val="Prrafodelista"/>
+        <w:pStyle w:val="ListParagraph"/>
         <w:spacing w:line="360" w:lineRule="auto"/>
         <w:rPr>
           <w:color w:val="222222"/>
@@ -3616,7 +3828,7 @@
           <w:color w:val="222222"/>
           <w:sz w:val="24"/>
           <w:shd w:val="clear" w:color="auto" w:fill="FFFFFF"/>
-          <w:lang w:val="es-ES" w:eastAsia="es-ES"/>
+          <w:lang w:val="en-US"/>
         </w:rPr>
         <w:drawing>
           <wp:inline distT="0" distB="0" distL="0" distR="0" wp14:anchorId="2244606B" wp14:editId="117F5007">
@@ -3725,7 +3937,7 @@
     </w:p>
     <w:p>
       <w:pPr>
-        <w:pStyle w:val="Prrafodelista"/>
+        <w:pStyle w:val="ListParagraph"/>
         <w:numPr>
           <w:ilvl w:val="0"/>
           <w:numId w:val="14"/>
@@ -3748,7 +3960,7 @@
     </w:p>
     <w:p>
       <w:pPr>
-        <w:pStyle w:val="Prrafodelista"/>
+        <w:pStyle w:val="ListParagraph"/>
         <w:spacing w:line="360" w:lineRule="auto"/>
         <w:rPr>
           <w:color w:val="222222"/>
@@ -3762,7 +3974,7 @@
           <w:color w:val="222222"/>
           <w:sz w:val="24"/>
           <w:shd w:val="clear" w:color="auto" w:fill="FFFFFF"/>
-          <w:lang w:val="es-ES" w:eastAsia="es-ES"/>
+          <w:lang w:val="en-US"/>
         </w:rPr>
         <w:drawing>
           <wp:inline distT="0" distB="0" distL="0" distR="0" wp14:anchorId="705BFA6B" wp14:editId="5152E864">
@@ -3855,7 +4067,7 @@
     </w:p>
     <w:p>
       <w:pPr>
-        <w:pStyle w:val="Prrafodelista"/>
+        <w:pStyle w:val="ListParagraph"/>
         <w:numPr>
           <w:ilvl w:val="0"/>
           <w:numId w:val="21"/>
@@ -3879,7 +4091,7 @@
     </w:p>
     <w:p>
       <w:pPr>
-        <w:pStyle w:val="Prrafodelista"/>
+        <w:pStyle w:val="ListParagraph"/>
         <w:spacing w:line="360" w:lineRule="auto"/>
         <w:rPr>
           <w:color w:val="222222"/>
@@ -3913,7 +4125,7 @@
             <v:path o:extrusionok="f" gradientshapeok="t" o:connecttype="rect"/>
             <o:lock v:ext="edit" aspectratio="t"/>
           </v:shapetype>
-          <v:shape id="_x0000_i1025" type="#_x0000_t75" style="width:418.9pt;height:398.35pt">
+          <v:shape id="_x0000_i1025" type="#_x0000_t75" style="width:418.5pt;height:398.25pt">
             <v:imagedata r:id="rId18" o:title="formulario_Perfil"/>
           </v:shape>
         </w:pict>
@@ -3921,7 +4133,7 @@
     </w:p>
     <w:p>
       <w:pPr>
-        <w:pStyle w:val="Prrafodelista"/>
+        <w:pStyle w:val="ListParagraph"/>
         <w:spacing w:line="360" w:lineRule="auto"/>
         <w:rPr>
           <w:color w:val="222222"/>
@@ -3932,7 +4144,7 @@
     </w:p>
     <w:p>
       <w:pPr>
-        <w:pStyle w:val="Prrafodelista"/>
+        <w:pStyle w:val="ListParagraph"/>
         <w:numPr>
           <w:ilvl w:val="0"/>
           <w:numId w:val="21"/>
@@ -3960,7 +4172,7 @@
           <w:shd w:val="clear" w:color="auto" w:fill="FFFFFF"/>
         </w:rPr>
         <w:pict w14:anchorId="543BCDFB">
-          <v:shape id="_x0000_i1029" type="#_x0000_t75" style="width:467.55pt;height:330.1pt">
+          <v:shape id="_x0000_i1026" type="#_x0000_t75" style="width:468pt;height:330pt">
             <v:imagedata r:id="rId19" o:title="formulario_canjear_codigo"/>
           </v:shape>
         </w:pict>
@@ -4087,17 +4299,11 @@
     </w:p>
     <w:p>
       <w:pPr>
-        <w:pStyle w:val="TDC1"/>
+        <w:pStyle w:val="TOC1"/>
       </w:pPr>
       <w:r>
         <w:lastRenderedPageBreak/>
-        <w:t>Glosario de terminos relacionados a S</w:t>
-      </w:r>
-      <w:r>
-        <w:t>po</w:t>
-      </w:r>
-      <w:r>
-        <w:t>tify</w:t>
+        <w:t>Glosario de terminos relacionados a Spotify</w:t>
       </w:r>
     </w:p>
     <w:p>
@@ -4109,7 +4315,7 @@
     </w:p>
     <w:p>
       <w:pPr>
-        <w:pStyle w:val="Prrafodelista"/>
+        <w:pStyle w:val="ListParagraph"/>
         <w:numPr>
           <w:ilvl w:val="0"/>
           <w:numId w:val="18"/>
@@ -4152,7 +4358,7 @@
     </w:p>
     <w:p>
       <w:pPr>
-        <w:pStyle w:val="Prrafodelista"/>
+        <w:pStyle w:val="ListParagraph"/>
         <w:numPr>
           <w:ilvl w:val="0"/>
           <w:numId w:val="18"/>
@@ -4188,7 +4394,7 @@
     </w:p>
     <w:p>
       <w:pPr>
-        <w:pStyle w:val="Prrafodelista"/>
+        <w:pStyle w:val="ListParagraph"/>
         <w:numPr>
           <w:ilvl w:val="0"/>
           <w:numId w:val="18"/>
@@ -4224,7 +4430,7 @@
     </w:p>
     <w:p>
       <w:pPr>
-        <w:pStyle w:val="Prrafodelista"/>
+        <w:pStyle w:val="ListParagraph"/>
         <w:numPr>
           <w:ilvl w:val="0"/>
           <w:numId w:val="18"/>
@@ -4251,7 +4457,7 @@
     </w:p>
     <w:p>
       <w:pPr>
-        <w:pStyle w:val="Prrafodelista"/>
+        <w:pStyle w:val="ListParagraph"/>
         <w:numPr>
           <w:ilvl w:val="0"/>
           <w:numId w:val="18"/>
@@ -4287,7 +4493,7 @@
     </w:p>
     <w:p>
       <w:pPr>
-        <w:pStyle w:val="Prrafodelista"/>
+        <w:pStyle w:val="ListParagraph"/>
         <w:numPr>
           <w:ilvl w:val="0"/>
           <w:numId w:val="18"/>
@@ -4323,7 +4529,7 @@
       <w:hyperlink r:id="rId20" w:tooltip="Medio de almacenamiento" w:history="1">
         <w:r>
           <w:rPr>
-            <w:rStyle w:val="Hipervnculo"/>
+            <w:rStyle w:val="Hyperlink"/>
             <w:color w:val="auto"/>
             <w:sz w:val="24"/>
             <w:szCs w:val="24"/>
@@ -4345,7 +4551,7 @@
       <w:hyperlink r:id="rId21" w:tooltip="Sonido" w:history="1">
         <w:r>
           <w:rPr>
-            <w:rStyle w:val="Hipervnculo"/>
+            <w:rStyle w:val="Hyperlink"/>
             <w:color w:val="auto"/>
             <w:sz w:val="24"/>
             <w:szCs w:val="24"/>
@@ -4367,7 +4573,7 @@
       <w:hyperlink r:id="rId22" w:tooltip="Señal analógica" w:history="1">
         <w:r>
           <w:rPr>
-            <w:rStyle w:val="Hipervnculo"/>
+            <w:rStyle w:val="Hyperlink"/>
             <w:color w:val="auto"/>
             <w:sz w:val="24"/>
             <w:szCs w:val="24"/>
@@ -4389,7 +4595,7 @@
       <w:hyperlink r:id="rId23" w:tooltip="Policloruro de vinilo" w:history="1">
         <w:r>
           <w:rPr>
-            <w:rStyle w:val="Hipervnculo"/>
+            <w:rStyle w:val="Hyperlink"/>
             <w:color w:val="auto"/>
             <w:sz w:val="24"/>
             <w:szCs w:val="24"/>
@@ -4411,7 +4617,7 @@
       <w:hyperlink r:id="rId24" w:tooltip="Espiral" w:history="1">
         <w:r>
           <w:rPr>
-            <w:rStyle w:val="Hipervnculo"/>
+            <w:rStyle w:val="Hyperlink"/>
             <w:color w:val="auto"/>
             <w:sz w:val="24"/>
             <w:szCs w:val="24"/>
@@ -4433,7 +4639,7 @@
     </w:p>
     <w:p>
       <w:pPr>
-        <w:pStyle w:val="Prrafodelista"/>
+        <w:pStyle w:val="ListParagraph"/>
         <w:numPr>
           <w:ilvl w:val="0"/>
           <w:numId w:val="18"/>
@@ -4469,7 +4675,7 @@
       <w:hyperlink r:id="rId25" w:tooltip="Música" w:history="1">
         <w:r>
           <w:rPr>
-            <w:rStyle w:val="Hipervnculo"/>
+            <w:rStyle w:val="Hyperlink"/>
             <w:color w:val="auto"/>
             <w:sz w:val="24"/>
             <w:szCs w:val="24"/>
@@ -4491,7 +4697,7 @@
     </w:p>
     <w:p>
       <w:pPr>
-        <w:pStyle w:val="Prrafodelista"/>
+        <w:pStyle w:val="ListParagraph"/>
         <w:numPr>
           <w:ilvl w:val="0"/>
           <w:numId w:val="18"/>
@@ -4525,7 +4731,7 @@
     </w:p>
     <w:p>
       <w:pPr>
-        <w:pStyle w:val="Prrafodelista"/>
+        <w:pStyle w:val="ListParagraph"/>
         <w:numPr>
           <w:ilvl w:val="0"/>
           <w:numId w:val="18"/>
@@ -4598,7 +4804,7 @@
     </w:p>
     <w:p>
       <w:pPr>
-        <w:pStyle w:val="Prrafodelista"/>
+        <w:pStyle w:val="ListParagraph"/>
         <w:numPr>
           <w:ilvl w:val="0"/>
           <w:numId w:val="18"/>
@@ -4672,7 +4878,7 @@
     </w:p>
     <w:p>
       <w:pPr>
-        <w:pStyle w:val="Prrafodelista"/>
+        <w:pStyle w:val="ListParagraph"/>
         <w:numPr>
           <w:ilvl w:val="0"/>
           <w:numId w:val="18"/>
@@ -4708,7 +4914,7 @@
       <w:hyperlink r:id="rId26" w:tooltip="Arte" w:history="1">
         <w:r>
           <w:rPr>
-            <w:rStyle w:val="Hipervnculo"/>
+            <w:rStyle w:val="Hyperlink"/>
             <w:color w:val="auto"/>
             <w:sz w:val="24"/>
             <w:szCs w:val="24"/>
@@ -4730,7 +4936,7 @@
       <w:hyperlink r:id="rId27" w:tooltip="Sonido" w:history="1">
         <w:r>
           <w:rPr>
-            <w:rStyle w:val="Hipervnculo"/>
+            <w:rStyle w:val="Hyperlink"/>
             <w:color w:val="auto"/>
             <w:sz w:val="24"/>
             <w:szCs w:val="24"/>
@@ -4752,7 +4958,7 @@
       <w:hyperlink r:id="rId28" w:tooltip="Silencio (sonido)" w:history="1">
         <w:r>
           <w:rPr>
-            <w:rStyle w:val="Hipervnculo"/>
+            <w:rStyle w:val="Hyperlink"/>
             <w:color w:val="auto"/>
             <w:sz w:val="24"/>
             <w:szCs w:val="24"/>
@@ -4774,7 +4980,7 @@
       <w:hyperlink r:id="rId29" w:tooltip="Melodía" w:history="1">
         <w:r>
           <w:rPr>
-            <w:rStyle w:val="Hipervnculo"/>
+            <w:rStyle w:val="Hyperlink"/>
             <w:color w:val="auto"/>
             <w:sz w:val="24"/>
             <w:szCs w:val="24"/>
@@ -4796,7 +5002,7 @@
       <w:hyperlink r:id="rId30" w:tooltip="Armonía" w:history="1">
         <w:r>
           <w:rPr>
-            <w:rStyle w:val="Hipervnculo"/>
+            <w:rStyle w:val="Hyperlink"/>
             <w:color w:val="auto"/>
             <w:sz w:val="24"/>
             <w:szCs w:val="24"/>
@@ -4818,7 +5024,7 @@
       <w:hyperlink r:id="rId31" w:tooltip="Ritmo" w:history="1">
         <w:r>
           <w:rPr>
-            <w:rStyle w:val="Hipervnculo"/>
+            <w:rStyle w:val="Hyperlink"/>
             <w:color w:val="auto"/>
             <w:sz w:val="24"/>
             <w:szCs w:val="24"/>
@@ -4860,7 +5066,7 @@
     </w:p>
     <w:p>
       <w:pPr>
-        <w:pStyle w:val="Prrafodelista"/>
+        <w:pStyle w:val="ListParagraph"/>
         <w:numPr>
           <w:ilvl w:val="0"/>
           <w:numId w:val="18"/>
@@ -4897,7 +5103,7 @@
     </w:p>
     <w:p>
       <w:pPr>
-        <w:pStyle w:val="Prrafodelista"/>
+        <w:pStyle w:val="ListParagraph"/>
         <w:numPr>
           <w:ilvl w:val="0"/>
           <w:numId w:val="18"/>
@@ -4933,7 +5139,7 @@
     </w:p>
     <w:p>
       <w:pPr>
-        <w:pStyle w:val="Prrafodelista"/>
+        <w:pStyle w:val="ListParagraph"/>
         <w:numPr>
           <w:ilvl w:val="0"/>
           <w:numId w:val="18"/>
@@ -4960,7 +5166,7 @@
     </w:p>
     <w:p>
       <w:pPr>
-        <w:pStyle w:val="Prrafodelista"/>
+        <w:pStyle w:val="ListParagraph"/>
         <w:numPr>
           <w:ilvl w:val="0"/>
           <w:numId w:val="18"/>
@@ -5199,9 +5405,10 @@
     </w:p>
     <w:p>
       <w:pPr>
+        <w:jc w:val="left"/>
         <w:rPr>
           <w:b/>
-          <w:color w:val="2F5496" w:themeColor="accent1" w:themeShade="BF"/>
+          <w:color w:val="4472C4" w:themeColor="accent1"/>
           <w:sz w:val="32"/>
           <w:szCs w:val="32"/>
         </w:rPr>
@@ -5209,7 +5416,7 @@
       <w:r>
         <w:rPr>
           <w:b/>
-          <w:color w:val="2F5496" w:themeColor="accent1" w:themeShade="BF"/>
+          <w:color w:val="4472C4" w:themeColor="accent1"/>
           <w:sz w:val="32"/>
           <w:szCs w:val="32"/>
         </w:rPr>
@@ -5220,7 +5427,7 @@
       <w:r>
         <w:rPr>
           <w:b/>
-          <w:color w:val="2F5496" w:themeColor="accent1" w:themeShade="BF"/>
+          <w:color w:val="4472C4" w:themeColor="accent1"/>
           <w:sz w:val="32"/>
           <w:szCs w:val="32"/>
         </w:rPr>
@@ -5260,7 +5467,7 @@
       <w:hyperlink r:id="rId32" w:history="1">
         <w:r>
           <w:rPr>
-            <w:rStyle w:val="Hipervnculo"/>
+            <w:rStyle w:val="Hyperlink"/>
             <w:sz w:val="28"/>
             <w:szCs w:val="28"/>
             <w:lang w:val="en-US"/>
@@ -5301,6 +5508,26 @@
     </w:p>
     <w:p>
       <w:pPr>
+        <w:jc w:val="left"/>
+        <w:rPr>
+          <w:b/>
+          <w:color w:val="4472C4" w:themeColor="accent1"/>
+          <w:sz w:val="32"/>
+          <w:szCs w:val="32"/>
+        </w:rPr>
+      </w:pPr>
+      <w:r>
+        <w:rPr>
+          <w:b/>
+          <w:color w:val="4472C4" w:themeColor="accent1"/>
+          <w:sz w:val="32"/>
+          <w:szCs w:val="32"/>
+        </w:rPr>
+        <w:t>Tabla de evaluación por integrante</w:t>
+      </w:r>
+    </w:p>
+    <w:p>
+      <w:pPr>
         <w:rPr>
           <w:b/>
           <w:color w:val="2F5496" w:themeColor="accent1" w:themeShade="BF"/>
@@ -5308,29 +5535,10 @@
           <w:szCs w:val="32"/>
         </w:rPr>
       </w:pPr>
-      <w:r>
-        <w:rPr>
-          <w:b/>
-          <w:color w:val="2F5496" w:themeColor="accent1" w:themeShade="BF"/>
-          <w:sz w:val="32"/>
-          <w:szCs w:val="32"/>
-        </w:rPr>
-        <w:t>Tabla de evaluación por integrante</w:t>
-      </w:r>
-    </w:p>
-    <w:p>
-      <w:pPr>
-        <w:rPr>
-          <w:b/>
-          <w:color w:val="2F5496" w:themeColor="accent1" w:themeShade="BF"/>
-          <w:sz w:val="32"/>
-          <w:szCs w:val="32"/>
-        </w:rPr>
-      </w:pPr>
     </w:p>
     <w:tbl>
       <w:tblPr>
-        <w:tblStyle w:val="Tablaconcuadrcula"/>
+        <w:tblStyle w:val="TableGrid"/>
         <w:tblW w:w="0" w:type="auto"/>
         <w:tblLook w:val="04A0" w:firstRow="1" w:lastRow="0" w:firstColumn="1" w:lastColumn="0" w:noHBand="0" w:noVBand="1"/>
       </w:tblPr>
@@ -5911,7 +6119,7 @@
       <w:rPr>
         <w:noProof/>
       </w:rPr>
-      <w:t>17</w:t>
+      <w:t>2</w:t>
     </w:r>
     <w:r>
       <w:fldChar w:fldCharType="end"/>
@@ -6020,7 +6228,7 @@
             <w:rPr>
               <w:rFonts w:ascii="Liberation Sans" w:hAnsi="Liberation Sans"/>
               <w:noProof/>
-              <w:lang w:val="es-ES" w:eastAsia="es-ES" w:bidi="ar-SA"/>
+              <w:lang w:val="en-US" w:eastAsia="en-US" w:bidi="ar-SA"/>
             </w:rPr>
             <w:drawing>
               <wp:anchor distT="0" distB="0" distL="114300" distR="114300" simplePos="0" relativeHeight="251695104" behindDoc="0" locked="0" layoutInCell="1" allowOverlap="1" wp14:anchorId="7F6F992D" wp14:editId="77544DA1">
@@ -6843,7 +7051,7 @@
     <w:lvl w:ilvl="0">
       <w:start w:val="1"/>
       <w:numFmt w:val="none"/>
-      <w:pStyle w:val="Ttulo1"/>
+      <w:pStyle w:val="Heading1"/>
       <w:suff w:val="nothing"/>
       <w:lvlText w:val=""/>
       <w:lvlJc w:val="left"/>
@@ -9317,10 +9525,10 @@
       <w:sz w:val="22"/>
     </w:rPr>
   </w:style>
-  <w:style w:type="paragraph" w:styleId="Ttulo1">
+  <w:style w:type="paragraph" w:styleId="Heading1">
     <w:name w:val="heading 1"/>
     <w:basedOn w:val="Heading"/>
-    <w:next w:val="Textoindependiente"/>
+    <w:next w:val="BodyText"/>
     <w:qFormat/>
     <w:rsid w:val="007F4DDB"/>
     <w:pPr>
@@ -9337,11 +9545,11 @@
       <w:szCs w:val="32"/>
     </w:rPr>
   </w:style>
-  <w:style w:type="paragraph" w:styleId="Ttulo2">
+  <w:style w:type="paragraph" w:styleId="Heading2">
     <w:name w:val="heading 2"/>
     <w:basedOn w:val="Normal"/>
     <w:next w:val="Normal"/>
-    <w:link w:val="Ttulo2Car"/>
+    <w:link w:val="Heading2Char"/>
     <w:uiPriority w:val="9"/>
     <w:unhideWhenUsed/>
     <w:qFormat/>
@@ -9359,13 +9567,13 @@
       <w:szCs w:val="23"/>
     </w:rPr>
   </w:style>
-  <w:style w:type="character" w:default="1" w:styleId="Fuentedeprrafopredeter">
+  <w:style w:type="character" w:default="1" w:styleId="DefaultParagraphFont">
     <w:name w:val="Default Paragraph Font"/>
     <w:uiPriority w:val="1"/>
     <w:semiHidden/>
     <w:unhideWhenUsed/>
   </w:style>
-  <w:style w:type="table" w:default="1" w:styleId="Tablanormal">
+  <w:style w:type="table" w:default="1" w:styleId="TableNormal">
     <w:name w:val="Normal Table"/>
     <w:uiPriority w:val="99"/>
     <w:semiHidden/>
@@ -9380,7 +9588,7 @@
       </w:tblCellMar>
     </w:tblPr>
   </w:style>
-  <w:style w:type="numbering" w:default="1" w:styleId="Sinlista">
+  <w:style w:type="numbering" w:default="1" w:styleId="NoList">
     <w:name w:val="No List"/>
     <w:uiPriority w:val="99"/>
     <w:semiHidden/>
@@ -9403,7 +9611,7 @@
   <w:style w:type="paragraph" w:customStyle="1" w:styleId="Heading">
     <w:name w:val="Heading"/>
     <w:basedOn w:val="Normal"/>
-    <w:next w:val="Textoindependiente"/>
+    <w:next w:val="BodyText"/>
     <w:qFormat/>
     <w:pPr>
       <w:keepNext/>
@@ -9415,18 +9623,18 @@
       <w:szCs w:val="28"/>
     </w:rPr>
   </w:style>
-  <w:style w:type="paragraph" w:styleId="Textoindependiente">
+  <w:style w:type="paragraph" w:styleId="BodyText">
     <w:name w:val="Body Text"/>
     <w:basedOn w:val="Normal"/>
     <w:pPr>
       <w:spacing w:after="120"/>
     </w:pPr>
   </w:style>
-  <w:style w:type="paragraph" w:styleId="Lista">
+  <w:style w:type="paragraph" w:styleId="List">
     <w:name w:val="List"/>
-    <w:basedOn w:val="Textoindependiente"/>
+    <w:basedOn w:val="BodyText"/>
   </w:style>
-  <w:style w:type="paragraph" w:styleId="Descripcin">
+  <w:style w:type="paragraph" w:styleId="Caption">
     <w:name w:val="caption"/>
     <w:basedOn w:val="Normal"/>
     <w:qFormat/>
@@ -9448,7 +9656,7 @@
       <w:suppressLineNumbers/>
     </w:pPr>
   </w:style>
-  <w:style w:type="paragraph" w:styleId="Encabezado">
+  <w:style w:type="paragraph" w:styleId="Header">
     <w:name w:val="header"/>
     <w:basedOn w:val="Normal"/>
     <w:pPr>
@@ -9459,7 +9667,7 @@
       </w:tabs>
     </w:pPr>
   </w:style>
-  <w:style w:type="paragraph" w:styleId="Piedepgina">
+  <w:style w:type="paragraph" w:styleId="Footer">
     <w:name w:val="footer"/>
     <w:basedOn w:val="Normal"/>
     <w:pPr>
@@ -9490,11 +9698,11 @@
       <w:bCs/>
     </w:rPr>
   </w:style>
-  <w:style w:type="paragraph" w:styleId="Ttulo">
+  <w:style w:type="paragraph" w:styleId="Title">
     <w:name w:val="Title"/>
     <w:basedOn w:val="Normal"/>
     <w:next w:val="Normal"/>
-    <w:link w:val="TtuloCar"/>
+    <w:link w:val="TitleChar"/>
     <w:uiPriority w:val="10"/>
     <w:qFormat/>
     <w:rsid w:val="005F45BA"/>
@@ -9514,10 +9722,10 @@
       <w:lang w:eastAsia="en-US" w:bidi="ar-SA"/>
     </w:rPr>
   </w:style>
-  <w:style w:type="character" w:customStyle="1" w:styleId="TtuloCar">
-    <w:name w:val="Título Car"/>
-    <w:basedOn w:val="Fuentedeprrafopredeter"/>
-    <w:link w:val="Ttulo"/>
+  <w:style w:type="character" w:customStyle="1" w:styleId="TitleChar">
+    <w:name w:val="Title Char"/>
+    <w:basedOn w:val="DefaultParagraphFont"/>
+    <w:link w:val="Title"/>
     <w:uiPriority w:val="10"/>
     <w:qFormat/>
     <w:rsid w:val="005F45BA"/>
@@ -9529,7 +9737,7 @@
       <w:lang w:eastAsia="en-US" w:bidi="ar-SA"/>
     </w:rPr>
   </w:style>
-  <w:style w:type="paragraph" w:styleId="Prrafodelista">
+  <w:style w:type="paragraph" w:styleId="ListParagraph">
     <w:name w:val="List Paragraph"/>
     <w:basedOn w:val="Normal"/>
     <w:uiPriority w:val="34"/>
@@ -9549,7 +9757,7 @@
       <w:lang w:eastAsia="en-US" w:bidi="ar-SA"/>
     </w:rPr>
   </w:style>
-  <w:style w:type="paragraph" w:styleId="Sinespaciado">
+  <w:style w:type="paragraph" w:styleId="NoSpacing">
     <w:name w:val="No Spacing"/>
     <w:uiPriority w:val="1"/>
     <w:qFormat/>
@@ -9562,9 +9770,9 @@
       <w:lang w:val="en-US" w:eastAsia="en-US" w:bidi="ar-SA"/>
     </w:rPr>
   </w:style>
-  <w:style w:type="table" w:styleId="Tablaconcuadrcula">
+  <w:style w:type="table" w:styleId="TableGrid">
     <w:name w:val="Table Grid"/>
-    <w:basedOn w:val="Tablanormal"/>
+    <w:basedOn w:val="TableNormal"/>
     <w:uiPriority w:val="39"/>
     <w:rsid w:val="005F45BA"/>
     <w:rPr>
@@ -9585,9 +9793,9 @@
       </w:tblBorders>
     </w:tblPr>
   </w:style>
-  <w:style w:type="character" w:styleId="Hipervnculo">
+  <w:style w:type="character" w:styleId="Hyperlink">
     <w:name w:val="Hyperlink"/>
-    <w:basedOn w:val="Fuentedeprrafopredeter"/>
+    <w:basedOn w:val="DefaultParagraphFont"/>
     <w:uiPriority w:val="99"/>
     <w:unhideWhenUsed/>
     <w:rsid w:val="005F45BA"/>
@@ -9596,21 +9804,21 @@
       <w:u w:val="single"/>
     </w:rPr>
   </w:style>
-  <w:style w:type="paragraph" w:styleId="TDC1">
+  <w:style w:type="paragraph" w:styleId="TOC1">
     <w:name w:val="toc 1"/>
     <w:basedOn w:val="Normal"/>
     <w:next w:val="Normal"/>
     <w:autoRedefine/>
     <w:uiPriority w:val="39"/>
     <w:unhideWhenUsed/>
-    <w:rsid w:val="000B43D0"/>
+    <w:rsid w:val="00CC7B53"/>
     <w:pPr>
       <w:widowControl/>
       <w:tabs>
         <w:tab w:val="right" w:leader="dot" w:pos="9350"/>
       </w:tabs>
       <w:spacing w:after="100" w:line="276" w:lineRule="auto"/>
-      <w:jc w:val="center"/>
+      <w:jc w:val="left"/>
     </w:pPr>
     <w:rPr>
       <w:rFonts w:eastAsia="MS Mincho" w:cs="Arial"/>
@@ -9632,10 +9840,10 @@
       </w14:textOutline>
     </w:rPr>
   </w:style>
-  <w:style w:type="character" w:customStyle="1" w:styleId="Ttulo2Car">
-    <w:name w:val="Título 2 Car"/>
-    <w:basedOn w:val="Fuentedeprrafopredeter"/>
-    <w:link w:val="Ttulo2"/>
+  <w:style w:type="character" w:customStyle="1" w:styleId="Heading2Char">
+    <w:name w:val="Heading 2 Char"/>
+    <w:basedOn w:val="DefaultParagraphFont"/>
+    <w:link w:val="Heading2"/>
     <w:uiPriority w:val="9"/>
     <w:rsid w:val="00877786"/>
     <w:rPr>
@@ -9647,7 +9855,7 @@
   </w:style>
   <w:style w:type="character" w:customStyle="1" w:styleId="UnresolvedMention">
     <w:name w:val="Unresolved Mention"/>
-    <w:basedOn w:val="Fuentedeprrafopredeter"/>
+    <w:basedOn w:val="DefaultParagraphFont"/>
     <w:uiPriority w:val="99"/>
     <w:semiHidden/>
     <w:unhideWhenUsed/>
@@ -9657,7 +9865,7 @@
       <w:shd w:val="clear" w:color="auto" w:fill="E6E6E6"/>
     </w:rPr>
   </w:style>
-  <w:style w:type="paragraph" w:styleId="TDC2">
+  <w:style w:type="paragraph" w:styleId="TOC2">
     <w:name w:val="toc 2"/>
     <w:basedOn w:val="Normal"/>
     <w:next w:val="Normal"/>
@@ -9675,8 +9883,8 @@
   </w:style>
   <w:style w:type="table" w:customStyle="1" w:styleId="Tablaconcuadrcula1">
     <w:name w:val="Tabla con cuadrícula1"/>
-    <w:basedOn w:val="Tablanormal"/>
-    <w:next w:val="Tablaconcuadrcula"/>
+    <w:basedOn w:val="TableNormal"/>
+    <w:next w:val="TableGrid"/>
     <w:uiPriority w:val="59"/>
     <w:rsid w:val="001B179D"/>
     <w:rPr>

</xml_diff>